<commit_message>
Added Tim's remaining stuff to the website
</commit_message>
<xml_diff>
--- a/part3_visualizations/Our story.docx
+++ b/part3_visualizations/Our story.docx
@@ -43,24 +43,11 @@
     <w:p/>
     <w:p>
       <w:r>
-        <w:t xml:space="preserve">Our primary data source became Open </w:t>
-      </w:r>
-      <w:proofErr w:type="gramStart"/>
-      <w:r>
-        <w:t>Secrets,</w:t>
-      </w:r>
-      <w:proofErr w:type="gramEnd"/>
-      <w:r>
-        <w:t xml:space="preserve"> a research group whose mission statement includes tracking money in U.S. politics.  From Open Secrets we were able to obtain data covering the funding of elections every two years from 2004 to 2014.  In particular, we were able to obtain contributions by industry (as long as they were large enough to be required to be reported to the government) for every year-election-candidate combination.    For election results information, we gathered federal filings to the Federal Election Committee (FEC) for 2004-2012.  The 2014 results were unavailable, so they were obtained from the New York Times Election Tracking website.  Finally, industry stock data was collecte</w:t>
-      </w:r>
-      <w:r>
-        <w:t xml:space="preserve">d from Yahoo Finance via </w:t>
-      </w:r>
-      <w:proofErr w:type="spellStart"/>
-      <w:r>
-        <w:t>Quandl</w:t>
-      </w:r>
-      <w:proofErr w:type="spellEnd"/>
+        <w:t>Our primary data source became Open Secrets, a research group whose mission statement includes tracking money in U.S. politics.  From Open Secrets we were able to obtain data covering the funding of elections every two years from 2004 to 2014.  In particular, we were able to obtain contributions by industry (as long as they were large enough to be required to be reported to the government) for every year-election-candidate combination.    For election results information, we gathered federal filings to the Federal Election Committee (FEC) for 2004-2012.  The 2014 results were unavailable, so they were obtained from the New York Times Election Tracking website.  Finally, industry stock data was collecte</w:t>
+      </w:r>
+      <w:r>
+        <w:t>d from Yahoo Finance via Quandl</w:t>
+      </w:r>
       <w:r>
         <w:t>, with an eye towards tracking industry performance across elections</w:t>
       </w:r>
@@ -176,15 +163,7 @@
     <w:p/>
     <w:p>
       <w:r>
-        <w:t xml:space="preserve">This result was supported by the frequent </w:t>
-      </w:r>
-      <w:proofErr w:type="spellStart"/>
-      <w:r>
-        <w:t>itemset</w:t>
-      </w:r>
-      <w:proofErr w:type="spellEnd"/>
-      <w:r>
-        <w:t xml:space="preserve"> mining analysis. For this portion of the analysis, funds raised was binned into four categories (very low, low, mid-high, and high). Candidates who received a very low amount of funding tended to be election losers, while candidates who raised a high amount of funding tended to be election winners. </w:t>
+        <w:t xml:space="preserve">This result was supported by the frequent itemset mining analysis. For this portion of the analysis, funds raised was binned into four categories (very low, low, mid-high, and high). Candidates who received a very low amount of funding tended to be election losers, while candidates who raised a high amount of funding tended to be election winners. </w:t>
       </w:r>
     </w:p>
     <w:p/>
@@ -459,15 +438,7 @@
     </w:p>
     <w:p>
       <w:r>
-        <w:t xml:space="preserve">Other methods that we considered for exploring the chain of campaign contribution to election to contributor gains, but couldn’t complete due to the form of our data, included “What are the time series effects of an election and industry contributions?”, “What is the influence of Super PACs and individual contributions on campaign success?”.  Unfortunately, we simply don’t have the granularity of when contributions are made in order to assess time series relationships.  The only time series data that we had was the stock data.  In the case of the second question, although Open Secrets has PAC and individual contribution information, it was not in a </w:t>
-      </w:r>
-      <w:proofErr w:type="spellStart"/>
-      <w:r>
-        <w:t>scrapable</w:t>
-      </w:r>
-      <w:proofErr w:type="spellEnd"/>
-      <w:r>
-        <w:t xml:space="preserve"> form and their API restricts accesses to a limited number of records per day.  Furthermore, even if we had setup a strategy for gathering that information, it was only available for one or two election cycles.</w:t>
+        <w:t>Other methods that we considered for exploring the chain of campaign contribution to election to contributor gains, but couldn’t complete due to the form of our data, included “What are the time series effects of an election and industry contributions?”, “What is the influence of Super PACs and individual contributions on campaign success?”.  Unfortunately, we simply don’t have the granularity of when contributions are made in order to assess time series relationships.  The only time series data that we had was the stock data.  In the case of the second question, although Open Secrets has PAC and individual contribution information, it was not in a scrapable form and their API restricts accesses to a limited number of records per day.  Furthermore, even if we had setup a strategy for gathering that information, it was only available for one or two election cycles.</w:t>
       </w:r>
     </w:p>
     <w:p>
@@ -517,14 +488,47 @@
     <w:p/>
     <w:p>
       <w:r>
-        <w:t xml:space="preserve">In summary, </w:t>
+        <w:t>In summary, there is little evidence that any significant disparity exists between the Republican and Democratic parties when considering industry support, fundraising, and election win percentages as variables. T-tests that were run by using these variables to create our samples reported high p-values and confidence intervals that would not allow the rejection of the hypothesis that there is no difference in means.</w:t>
+      </w:r>
+    </w:p>
+    <w:p/>
+    <w:p>
+      <w:pPr>
+        <w:shd w:val="clear" w:color="auto" w:fill="FFFFFF"/>
+        <w:spacing w:line="240" w:lineRule="auto"/>
+        <w:rPr>
+          <w:rFonts w:eastAsia="Times New Roman" w:cs="Arial"/>
+          <w:color w:val="222222"/>
+        </w:rPr>
+      </w:pPr>
+      <w:r>
+        <w:rPr>
+          <w:rFonts w:eastAsia="Times New Roman" w:cs="Arial"/>
+          <w:color w:val="222222"/>
+        </w:rPr>
+        <w:lastRenderedPageBreak/>
+        <w:t>Further analysis shows when separating Congress data into Senate and House of Representatives, there is no discernible pattern when comparing the total number of election winners with the total amount of funding for each party. Rather, a more distinct relationship is found between the party of the President and the success of that party in Congress. This phenomenon is described as a "coattail effect."</w:t>
+      </w:r>
+    </w:p>
+    <w:p/>
+    <w:p>
+      <w:pPr>
+        <w:spacing w:after="150" w:line="240" w:lineRule="auto"/>
+        <w:rPr>
+          <w:rFonts w:cs="Times New Roman"/>
+          <w:color w:val="000000" w:themeColor="text1"/>
+        </w:rPr>
+      </w:pPr>
+      <w:r>
+        <w:rPr>
+          <w:rFonts w:cs="Times New Roman"/>
+          <w:color w:val="000000" w:themeColor="text1"/>
+        </w:rPr>
+        <w:t>Given more time, a deeper analysis into the coattail effect would have been interesting to explore. Looking into seeing of the Predictions for Senators vs Representative would have been improved compared to the merged prediction would have been interesting as well. Presidential Candidates are another subset that would have been interesting to look at if we had time and more data, but do to the limitations set in the beginning, that is data that will need to be collected after the fact.</w:t>
       </w:r>
       <w:bookmarkStart w:id="0" w:name="_GoBack"/>
-      <w:r>
-        <w:t>there is little evidence that any significant disparity exists between the Republican and Democratic parties when considering industry support, fundraising, and election win percentages as variables. T-tests that were run by using these variables to create our samples reported high p-values and confidence intervals that would not allow the rejection of the hypothesis that there is no difference in means.</w:t>
-      </w:r>
-    </w:p>
-    <w:bookmarkEnd w:id="0"/>
+      <w:bookmarkEnd w:id="0"/>
+    </w:p>
     <w:p>
       <w:pPr>
         <w:widowControl w:val="0"/>
@@ -982,6 +986,22 @@
     <w:semiHidden/>
     <w:unhideWhenUsed/>
   </w:style>
+  <w:style w:type="paragraph" w:styleId="NormalWeb">
+    <w:name w:val="Normal (Web)"/>
+    <w:basedOn w:val="Normal"/>
+    <w:uiPriority w:val="99"/>
+    <w:semiHidden/>
+    <w:unhideWhenUsed/>
+    <w:rsid w:val="00665CC1"/>
+    <w:pPr>
+      <w:spacing w:before="100" w:beforeAutospacing="1" w:after="100" w:afterAutospacing="1" w:line="240" w:lineRule="auto"/>
+    </w:pPr>
+    <w:rPr>
+      <w:rFonts w:ascii="Times New Roman" w:hAnsi="Times New Roman" w:cs="Times New Roman"/>
+      <w:sz w:val="24"/>
+      <w:szCs w:val="24"/>
+    </w:rPr>
+  </w:style>
 </w:styles>
 </file>
 

</xml_diff>